<commit_message>
Added reference for training OCR model
</commit_message>
<xml_diff>
--- a/documentation/references.docx
+++ b/documentation/references.docx
@@ -438,6 +438,52 @@
             <w:lang w:val="en-US"/>
           </w:rPr>
           <w:t>https://brokencode.io/how-to-easily-image-search-with-python/</w:t>
+        </w:r>
+      </w:hyperlink>
+    </w:p>
+    <w:p>
+      <w:pPr>
+        <w:rPr>
+          <w:lang w:val="en-US"/>
+        </w:rPr>
+      </w:pPr>
+    </w:p>
+    <w:p>
+      <w:pPr>
+        <w:rPr>
+          <w:b/>
+          <w:bCs/>
+          <w:lang w:val="en-US"/>
+        </w:rPr>
+      </w:pPr>
+      <w:r>
+        <w:rPr>
+          <w:b/>
+          <w:bCs/>
+          <w:lang w:val="en-US"/>
+        </w:rPr>
+        <w:t>OCR</w:t>
+      </w:r>
+    </w:p>
+    <w:p>
+      <w:pPr>
+        <w:rPr>
+          <w:lang w:val="en-US"/>
+        </w:rPr>
+      </w:pPr>
+      <w:r>
+        <w:rPr>
+          <w:lang w:val="en-US"/>
+        </w:rPr>
+        <w:t xml:space="preserve">Making a custom model for fonts: </w:t>
+      </w:r>
+      <w:hyperlink r:id="rId13" w:history="1">
+        <w:r>
+          <w:rPr>
+            <w:rStyle w:val="Hyperlink"/>
+            <w:lang w:val="en-US"/>
+          </w:rPr>
+          <w:t>https://github.com/JaidedAI/EasyOCR/blob/master/custom_model.md</w:t>
         </w:r>
       </w:hyperlink>
     </w:p>

</xml_diff>